<commit_message>
Update schedule content from latest DOCX
</commit_message>
<xml_diff>
--- a/2026 ASI Southwest Spring Convention Schedule.docx
+++ b/2026 ASI Southwest Spring Convention Schedule.docx
@@ -710,7 +710,7 @@
           <w:szCs w:val="28"/>
           <w:rtl w:val="0"/>
         </w:rPr>
-        <w:t xml:space="preserve">Friday, April 4, 2025</w:t>
+        <w:t xml:space="preserve">Friday, April 10, 2026</w:t>
       </w:r>
       <w:r>
         <w:rPr>
@@ -1194,9 +1194,27 @@
           <w:szCs w:val="24"/>
           <w:rtl w:val="0"/>
         </w:rPr>
-        <w:t xml:space="preserve">11:00-11:15 a.m.</w:t>
+        <w:t xml:space="preserve">11:00</w:t>
         <w:tab/>
-        <w:t xml:space="preserve">Break</w:t>
+        <w:tab/>
+        <w:t xml:space="preserve">BREAK</w:t>
+      </w:r>
+    </w:p>
+    <w:p>
+      <w:pPr>
+        <w:spacing w:line="240" w:lineRule="auto"/>
+        <w:rPr>
+          <w:rFonts w:ascii="Times New Roman" w:cs="Times New Roman" w:eastAsia="Times New Roman" w:hAnsi="Times New Roman"/>
+          <w:b w:val="1"/>
+          <w:bCs w:val="1"/>
+          <w:sz w:val="24"/>
+          <w:szCs w:val="24"/>
+        </w:rPr>
+      </w:pPr>
+      <w:r>
+        <w:rPr>
+          <w:rtl w:val="0"/>
+        </w:rPr>
       </w:r>
     </w:p>
     <w:p>
@@ -1773,38 +1791,7 @@
         </w:rPr>
         <w:t xml:space="preserve">2:30 p.m.</w:t>
         <w:tab/>
-        <w:t xml:space="preserve">Tips for Healthy Living</w:t>
-      </w:r>
-      <w:r>
-        <w:rPr>
-          <w:rFonts w:ascii="Times New Roman" w:cs="Times New Roman" w:eastAsia="Times New Roman" w:hAnsi="Times New Roman"/>
-          <w:sz w:val="24"/>
-          <w:szCs w:val="24"/>
-          <w:rtl w:val="0"/>
-        </w:rPr>
-        <w:t xml:space="preserve">—Maricela Cabrera, MPH,NBC-HWC</w:t>
-      </w:r>
-      <w:r>
-        <w:rPr>
-          <w:rtl w:val="0"/>
-        </w:rPr>
-      </w:r>
-    </w:p>
-    <w:p>
-      <w:pPr>
-        <w:spacing w:line="240" w:lineRule="auto"/>
-        <w:rPr>
-          <w:rFonts w:ascii="Times New Roman" w:cs="Times New Roman" w:eastAsia="Times New Roman" w:hAnsi="Times New Roman"/>
-          <w:b w:val="1"/>
-          <w:bCs w:val="1"/>
-          <w:sz w:val="24"/>
-          <w:szCs w:val="24"/>
-        </w:rPr>
-      </w:pPr>
-      <w:r>
-        <w:rPr>
-          <w:rtl w:val="0"/>
-        </w:rPr>
+        <w:t xml:space="preserve">BREAK</w:t>
       </w:r>
     </w:p>
     <w:p>
@@ -1894,7 +1881,7 @@
           <w:szCs w:val="24"/>
           <w:rtl w:val="0"/>
         </w:rPr>
-        <w:t xml:space="preserve">“Helping Your Kids Succeed in School”—Eric Walsh, MD/DrPH</w:t>
+        <w:t xml:space="preserve">“Making Lasting Lifestyle Changes”—Maricela Cabrera, MPH,NBC-HWC</w:t>
       </w:r>
     </w:p>
     <w:p>
@@ -2406,6 +2393,7 @@
         <w:ind w:left="851" w:firstLine="0"/>
         <w:rPr>
           <w:rFonts w:ascii="Times New Roman" w:cs="Times New Roman" w:eastAsia="Times New Roman" w:hAnsi="Times New Roman"/>
+          <w:color w:val="ff0000"/>
           <w:sz w:val="24"/>
           <w:szCs w:val="24"/>
         </w:rPr>
@@ -2428,7 +2416,17 @@
           <w:szCs w:val="24"/>
           <w:rtl w:val="0"/>
         </w:rPr>
-        <w:t xml:space="preserve"> Jackie Walsh, vocalist</w:t>
+        <w:t xml:space="preserve"> </w:t>
+      </w:r>
+      <w:r>
+        <w:rPr>
+          <w:rFonts w:ascii="Times New Roman" w:cs="Times New Roman" w:eastAsia="Times New Roman" w:hAnsi="Times New Roman"/>
+          <w:color w:val="ff0000"/>
+          <w:sz w:val="24"/>
+          <w:szCs w:val="24"/>
+          <w:rtl w:val="0"/>
+        </w:rPr>
+        <w:t xml:space="preserve">WAITING TO HEAR FROM VIOLINIST</w:t>
       </w:r>
     </w:p>
     <w:p>
@@ -2782,7 +2780,7 @@
           <w:szCs w:val="28"/>
           <w:rtl w:val="0"/>
         </w:rPr>
-        <w:t xml:space="preserve">Sabbath, April 5, 2025</w:t>
+        <w:t xml:space="preserve">Sabbath, April 11, 2026</w:t>
       </w:r>
       <w:r>
         <w:rPr>
@@ -4429,9 +4427,11 @@
     <w:p>
       <w:pPr>
         <w:spacing w:line="240" w:lineRule="auto"/>
-        <w:ind w:left="720" w:firstLine="0"/>
-        <w:rPr>
-          <w:rFonts w:ascii="Times New Roman" w:cs="Times New Roman" w:eastAsia="Times New Roman" w:hAnsi="Times New Roman"/>
+        <w:ind w:firstLine="720"/>
+        <w:rPr>
+          <w:rFonts w:ascii="Times New Roman" w:cs="Times New Roman" w:eastAsia="Times New Roman" w:hAnsi="Times New Roman"/>
+          <w:b w:val="1"/>
+          <w:bCs w:val="1"/>
           <w:sz w:val="24"/>
           <w:szCs w:val="24"/>
         </w:rPr>
@@ -4454,27 +4454,7 @@
           <w:szCs w:val="24"/>
           <w:rtl w:val="0"/>
         </w:rPr>
-        <w:t xml:space="preserve"> </w:t>
-      </w:r>
-      <w:r>
-        <w:rPr>
-          <w:rFonts w:ascii="Times New Roman" w:cs="Times New Roman" w:eastAsia="Times New Roman" w:hAnsi="Times New Roman"/>
-          <w:b w:val="1"/>
-          <w:bCs w:val="1"/>
-          <w:sz w:val="24"/>
-          <w:szCs w:val="24"/>
-          <w:rtl w:val="0"/>
-        </w:rPr>
-        <w:t xml:space="preserve">“Need title still”, </w:t>
-      </w:r>
-      <w:r>
-        <w:rPr>
-          <w:rFonts w:ascii="Times New Roman" w:cs="Times New Roman" w:eastAsia="Times New Roman" w:hAnsi="Times New Roman"/>
-          <w:sz w:val="24"/>
-          <w:szCs w:val="24"/>
-          <w:rtl w:val="0"/>
-        </w:rPr>
-        <w:t xml:space="preserve">Jackie Walsh, vocalist</w:t>
+        <w:t xml:space="preserve"> “Need Title”, Melashenko Trio</w:t>
       </w:r>
       <w:r>
         <w:rPr>
@@ -4539,15 +4519,17 @@
         <w:ind w:firstLine="720"/>
         <w:rPr>
           <w:rFonts w:ascii="Times New Roman" w:cs="Times New Roman" w:eastAsia="Times New Roman" w:hAnsi="Times New Roman"/>
-          <w:sz w:val="24"/>
-          <w:szCs w:val="24"/>
-        </w:rPr>
-      </w:pPr>
-      <w:r>
-        <w:rPr>
-          <w:rFonts w:ascii="Times New Roman" w:cs="Times New Roman" w:eastAsia="Times New Roman" w:hAnsi="Times New Roman"/>
-          <w:b w:val="1"/>
-          <w:bCs w:val="1"/>
+          <w:color w:val="ff0000"/>
+          <w:sz w:val="24"/>
+          <w:szCs w:val="24"/>
+        </w:rPr>
+      </w:pPr>
+      <w:r>
+        <w:rPr>
+          <w:rFonts w:ascii="Times New Roman" w:cs="Times New Roman" w:eastAsia="Times New Roman" w:hAnsi="Times New Roman"/>
+          <w:b w:val="1"/>
+          <w:bCs w:val="1"/>
+          <w:color w:val="ff0000"/>
           <w:sz w:val="24"/>
           <w:szCs w:val="24"/>
           <w:rtl w:val="0"/>
@@ -4557,11 +4539,12 @@
       <w:r>
         <w:rPr>
           <w:rFonts w:ascii="Times New Roman" w:cs="Times New Roman" w:eastAsia="Times New Roman" w:hAnsi="Times New Roman"/>
-          <w:sz w:val="24"/>
-          <w:szCs w:val="24"/>
-          <w:rtl w:val="0"/>
-        </w:rPr>
-        <w:t xml:space="preserve"> “Need Title”, Melashenko Trio</w:t>
+          <w:color w:val="ff0000"/>
+          <w:sz w:val="24"/>
+          <w:szCs w:val="24"/>
+          <w:rtl w:val="0"/>
+        </w:rPr>
+        <w:t xml:space="preserve"> “Need Title”, Melashenko Trio ASK IF THEY WANT TO ADD A SONG</w:t>
       </w:r>
     </w:p>
     <w:p>
@@ -4761,7 +4744,7 @@
           <w:szCs w:val="28"/>
           <w:rtl w:val="0"/>
         </w:rPr>
-        <w:t xml:space="preserve">Sunday, April 6, 2025</w:t>
+        <w:t xml:space="preserve">Sunday, April 12, 2026</w:t>
       </w:r>
     </w:p>
     <w:p>
@@ -5034,7 +5017,7 @@
           <w:szCs w:val="24"/>
           <w:rtl w:val="0"/>
         </w:rPr>
-        <w:t xml:space="preserve">“Need a Title ,” Melashanko Trio</w:t>
+        <w:t xml:space="preserve">“Need a Title,” Melashenko Trio</w:t>
       </w:r>
     </w:p>
     <w:p>

</xml_diff>